<commit_message>
Add section numbers to Test Plan
</commit_message>
<xml_diff>
--- a/documentation/Disqo Task - Test Plan 1.0.docx
+++ b/documentation/Disqo Task - Test Plan 1.0.docx
@@ -66,6 +66,12 @@
     </w:p>
     <w:sdt>
       <w:sdtPr>
+        <w:rPr>
+          <w:rFonts w:asciiTheme="minorHAnsi" w:eastAsiaTheme="minorEastAsia" w:hAnsiTheme="minorHAnsi" w:cstheme="minorBidi"/>
+          <w:color w:val="auto"/>
+          <w:sz w:val="28"/>
+          <w:szCs w:val="22"/>
+        </w:rPr>
         <w:id w:val="363716153"/>
         <w:docPartObj>
           <w:docPartGallery w:val="Table of Contents"/>
@@ -74,13 +80,9 @@
       </w:sdtPr>
       <w:sdtEndPr>
         <w:rPr>
-          <w:rFonts w:asciiTheme="minorHAnsi" w:eastAsiaTheme="minorEastAsia" w:hAnsiTheme="minorHAnsi" w:cstheme="minorBidi"/>
           <w:b/>
           <w:bCs/>
           <w:noProof/>
-          <w:color w:val="auto"/>
-          <w:sz w:val="28"/>
-          <w:szCs w:val="22"/>
         </w:rPr>
       </w:sdtEndPr>
       <w:sdtContent>
@@ -95,6 +97,9 @@
         <w:p>
           <w:pPr>
             <w:pStyle w:val="TOC1"/>
+            <w:tabs>
+              <w:tab w:val="left" w:pos="440"/>
+            </w:tabs>
             <w:rPr>
               <w:sz w:val="22"/>
             </w:rPr>
@@ -108,11 +113,23 @@
           <w:r>
             <w:fldChar w:fldCharType="separate"/>
           </w:r>
-          <w:hyperlink w:anchor="_Toc75476770" w:history="1">
+          <w:hyperlink w:anchor="_Toc75518420" w:history="1">
             <w:r>
               <w:rPr>
                 <w:rStyle w:val="Hyperlink"/>
               </w:rPr>
+              <w:t>1.</w:t>
+            </w:r>
+            <w:r>
+              <w:rPr>
+                <w:sz w:val="22"/>
+              </w:rPr>
+              <w:tab/>
+            </w:r>
+            <w:r>
+              <w:rPr>
+                <w:rStyle w:val="Hyperlink"/>
+              </w:rPr>
               <w:t>References</w:t>
             </w:r>
             <w:r>
@@ -131,7 +148,7 @@
               <w:rPr>
                 <w:webHidden/>
               </w:rPr>
-              <w:instrText xml:space="preserve"> PAGEREF _Toc75476770 \h </w:instrText>
+              <w:instrText xml:space="preserve"> PAGEREF _Toc75518420 \h </w:instrText>
             </w:r>
             <w:r>
               <w:rPr>
@@ -161,15 +178,30 @@
         <w:p>
           <w:pPr>
             <w:pStyle w:val="TOC1"/>
+            <w:tabs>
+              <w:tab w:val="left" w:pos="440"/>
+            </w:tabs>
             <w:rPr>
               <w:sz w:val="22"/>
             </w:rPr>
           </w:pPr>
-          <w:hyperlink w:anchor="_Toc75476771" w:history="1">
+          <w:hyperlink w:anchor="_Toc75518421" w:history="1">
             <w:r>
               <w:rPr>
                 <w:rStyle w:val="Hyperlink"/>
               </w:rPr>
+              <w:t>2.</w:t>
+            </w:r>
+            <w:r>
+              <w:rPr>
+                <w:sz w:val="22"/>
+              </w:rPr>
+              <w:tab/>
+            </w:r>
+            <w:r>
+              <w:rPr>
+                <w:rStyle w:val="Hyperlink"/>
+              </w:rPr>
               <w:t>Introduction</w:t>
             </w:r>
             <w:r>
@@ -188,7 +220,7 @@
               <w:rPr>
                 <w:webHidden/>
               </w:rPr>
-              <w:instrText xml:space="preserve"> PAGEREF _Toc75476771 \h </w:instrText>
+              <w:instrText xml:space="preserve"> PAGEREF _Toc75518421 \h </w:instrText>
             </w:r>
             <w:r>
               <w:rPr>
@@ -218,15 +250,30 @@
         <w:p>
           <w:pPr>
             <w:pStyle w:val="TOC1"/>
+            <w:tabs>
+              <w:tab w:val="left" w:pos="440"/>
+            </w:tabs>
             <w:rPr>
               <w:sz w:val="22"/>
             </w:rPr>
           </w:pPr>
-          <w:hyperlink w:anchor="_Toc75476772" w:history="1">
+          <w:hyperlink w:anchor="_Toc75518422" w:history="1">
             <w:r>
               <w:rPr>
                 <w:rStyle w:val="Hyperlink"/>
               </w:rPr>
+              <w:t>3.</w:t>
+            </w:r>
+            <w:r>
+              <w:rPr>
+                <w:sz w:val="22"/>
+              </w:rPr>
+              <w:tab/>
+            </w:r>
+            <w:r>
+              <w:rPr>
+                <w:rStyle w:val="Hyperlink"/>
+              </w:rPr>
               <w:t>Test Items</w:t>
             </w:r>
             <w:r>
@@ -245,7 +292,7 @@
               <w:rPr>
                 <w:webHidden/>
               </w:rPr>
-              <w:instrText xml:space="preserve"> PAGEREF _Toc75476772 \h </w:instrText>
+              <w:instrText xml:space="preserve"> PAGEREF _Toc75518422 \h </w:instrText>
             </w:r>
             <w:r>
               <w:rPr>
@@ -275,15 +322,30 @@
         <w:p>
           <w:pPr>
             <w:pStyle w:val="TOC1"/>
+            <w:tabs>
+              <w:tab w:val="left" w:pos="440"/>
+            </w:tabs>
             <w:rPr>
               <w:sz w:val="22"/>
             </w:rPr>
           </w:pPr>
-          <w:hyperlink w:anchor="_Toc75476773" w:history="1">
+          <w:hyperlink w:anchor="_Toc75518423" w:history="1">
             <w:r>
               <w:rPr>
                 <w:rStyle w:val="Hyperlink"/>
               </w:rPr>
+              <w:t>4.</w:t>
+            </w:r>
+            <w:r>
+              <w:rPr>
+                <w:sz w:val="22"/>
+              </w:rPr>
+              <w:tab/>
+            </w:r>
+            <w:r>
+              <w:rPr>
+                <w:rStyle w:val="Hyperlink"/>
+              </w:rPr>
               <w:t>Software risk issues</w:t>
             </w:r>
             <w:r>
@@ -302,7 +364,7 @@
               <w:rPr>
                 <w:webHidden/>
               </w:rPr>
-              <w:instrText xml:space="preserve"> PAGEREF _Toc75476773 \h </w:instrText>
+              <w:instrText xml:space="preserve"> PAGEREF _Toc75518423 \h </w:instrText>
             </w:r>
             <w:r>
               <w:rPr>
@@ -332,15 +394,30 @@
         <w:p>
           <w:pPr>
             <w:pStyle w:val="TOC1"/>
+            <w:tabs>
+              <w:tab w:val="left" w:pos="440"/>
+            </w:tabs>
             <w:rPr>
               <w:sz w:val="22"/>
             </w:rPr>
           </w:pPr>
-          <w:hyperlink w:anchor="_Toc75476774" w:history="1">
+          <w:hyperlink w:anchor="_Toc75518424" w:history="1">
             <w:r>
               <w:rPr>
                 <w:rStyle w:val="Hyperlink"/>
               </w:rPr>
+              <w:t>5.</w:t>
+            </w:r>
+            <w:r>
+              <w:rPr>
+                <w:sz w:val="22"/>
+              </w:rPr>
+              <w:tab/>
+            </w:r>
+            <w:r>
+              <w:rPr>
+                <w:rStyle w:val="Hyperlink"/>
+              </w:rPr>
               <w:t>Features to be tested</w:t>
             </w:r>
             <w:r>
@@ -359,7 +436,7 @@
               <w:rPr>
                 <w:webHidden/>
               </w:rPr>
-              <w:instrText xml:space="preserve"> PAGEREF _Toc75476774 \h </w:instrText>
+              <w:instrText xml:space="preserve"> PAGEREF _Toc75518424 \h </w:instrText>
             </w:r>
             <w:r>
               <w:rPr>
@@ -389,15 +466,30 @@
         <w:p>
           <w:pPr>
             <w:pStyle w:val="TOC1"/>
+            <w:tabs>
+              <w:tab w:val="left" w:pos="440"/>
+            </w:tabs>
             <w:rPr>
               <w:sz w:val="22"/>
             </w:rPr>
           </w:pPr>
-          <w:hyperlink w:anchor="_Toc75476775" w:history="1">
+          <w:hyperlink w:anchor="_Toc75518425" w:history="1">
             <w:r>
               <w:rPr>
                 <w:rStyle w:val="Hyperlink"/>
               </w:rPr>
+              <w:t>6.</w:t>
+            </w:r>
+            <w:r>
+              <w:rPr>
+                <w:sz w:val="22"/>
+              </w:rPr>
+              <w:tab/>
+            </w:r>
+            <w:r>
+              <w:rPr>
+                <w:rStyle w:val="Hyperlink"/>
+              </w:rPr>
               <w:t>Features not to be tested</w:t>
             </w:r>
             <w:r>
@@ -416,7 +508,7 @@
               <w:rPr>
                 <w:webHidden/>
               </w:rPr>
-              <w:instrText xml:space="preserve"> PAGEREF _Toc75476775 \h </w:instrText>
+              <w:instrText xml:space="preserve"> PAGEREF _Toc75518425 \h </w:instrText>
             </w:r>
             <w:r>
               <w:rPr>
@@ -446,15 +538,30 @@
         <w:p>
           <w:pPr>
             <w:pStyle w:val="TOC1"/>
+            <w:tabs>
+              <w:tab w:val="left" w:pos="440"/>
+            </w:tabs>
             <w:rPr>
               <w:sz w:val="22"/>
             </w:rPr>
           </w:pPr>
-          <w:hyperlink w:anchor="_Toc75476776" w:history="1">
+          <w:hyperlink w:anchor="_Toc75518426" w:history="1">
             <w:r>
               <w:rPr>
                 <w:rStyle w:val="Hyperlink"/>
               </w:rPr>
+              <w:t>7.</w:t>
+            </w:r>
+            <w:r>
+              <w:rPr>
+                <w:sz w:val="22"/>
+              </w:rPr>
+              <w:tab/>
+            </w:r>
+            <w:r>
+              <w:rPr>
+                <w:rStyle w:val="Hyperlink"/>
+              </w:rPr>
               <w:t>Approach</w:t>
             </w:r>
             <w:r>
@@ -473,7 +580,7 @@
               <w:rPr>
                 <w:webHidden/>
               </w:rPr>
-              <w:instrText xml:space="preserve"> PAGEREF _Toc75476776 \h </w:instrText>
+              <w:instrText xml:space="preserve"> PAGEREF _Toc75518426 \h </w:instrText>
             </w:r>
             <w:r>
               <w:rPr>
@@ -511,13 +618,13 @@
               <w:sz w:val="22"/>
             </w:rPr>
           </w:pPr>
-          <w:hyperlink w:anchor="_Toc75476777" w:history="1">
+          <w:hyperlink w:anchor="_Toc75518427" w:history="1">
             <w:r>
               <w:rPr>
                 <w:rStyle w:val="Hyperlink"/>
                 <w:noProof/>
               </w:rPr>
-              <w:t>Testing Levels</w:t>
+              <w:t>7.1. Testing Levels</w:t>
             </w:r>
             <w:r>
               <w:rPr>
@@ -538,7 +645,7 @@
                 <w:noProof/>
                 <w:webHidden/>
               </w:rPr>
-              <w:instrText xml:space="preserve"> PAGEREF _Toc75476777 \h </w:instrText>
+              <w:instrText xml:space="preserve"> PAGEREF _Toc75518427 \h </w:instrText>
             </w:r>
             <w:r>
               <w:rPr>
@@ -580,13 +687,13 @@
               <w:sz w:val="22"/>
             </w:rPr>
           </w:pPr>
-          <w:hyperlink w:anchor="_Toc75476778" w:history="1">
+          <w:hyperlink w:anchor="_Toc75518428" w:history="1">
             <w:r>
               <w:rPr>
                 <w:rStyle w:val="Hyperlink"/>
                 <w:noProof/>
               </w:rPr>
-              <w:t>Configuration management</w:t>
+              <w:t>7.2. Configuration management</w:t>
             </w:r>
             <w:r>
               <w:rPr>
@@ -607,7 +714,7 @@
                 <w:noProof/>
                 <w:webHidden/>
               </w:rPr>
-              <w:instrText xml:space="preserve"> PAGEREF _Toc75476778 \h </w:instrText>
+              <w:instrText xml:space="preserve"> PAGEREF _Toc75518428 \h </w:instrText>
             </w:r>
             <w:r>
               <w:rPr>
@@ -649,13 +756,13 @@
               <w:sz w:val="22"/>
             </w:rPr>
           </w:pPr>
-          <w:hyperlink w:anchor="_Toc75476779" w:history="1">
+          <w:hyperlink w:anchor="_Toc75518429" w:history="1">
             <w:r>
               <w:rPr>
                 <w:rStyle w:val="Hyperlink"/>
                 <w:noProof/>
               </w:rPr>
-              <w:t>Test Tools</w:t>
+              <w:t>7.3. Test Tools</w:t>
             </w:r>
             <w:r>
               <w:rPr>
@@ -676,7 +783,7 @@
                 <w:noProof/>
                 <w:webHidden/>
               </w:rPr>
-              <w:instrText xml:space="preserve"> PAGEREF _Toc75476779 \h </w:instrText>
+              <w:instrText xml:space="preserve"> PAGEREF _Toc75518429 \h </w:instrText>
             </w:r>
             <w:r>
               <w:rPr>
@@ -718,13 +825,13 @@
               <w:sz w:val="22"/>
             </w:rPr>
           </w:pPr>
-          <w:hyperlink w:anchor="_Toc75476780" w:history="1">
+          <w:hyperlink w:anchor="_Toc75518430" w:history="1">
             <w:r>
               <w:rPr>
                 <w:rStyle w:val="Hyperlink"/>
                 <w:noProof/>
               </w:rPr>
-              <w:t>Meetings</w:t>
+              <w:t>7.4. Meetings</w:t>
             </w:r>
             <w:r>
               <w:rPr>
@@ -745,7 +852,7 @@
                 <w:noProof/>
                 <w:webHidden/>
               </w:rPr>
-              <w:instrText xml:space="preserve"> PAGEREF _Toc75476780 \h </w:instrText>
+              <w:instrText xml:space="preserve"> PAGEREF _Toc75518430 \h </w:instrText>
             </w:r>
             <w:r>
               <w:rPr>
@@ -787,13 +894,13 @@
               <w:sz w:val="22"/>
             </w:rPr>
           </w:pPr>
-          <w:hyperlink w:anchor="_Toc75476781" w:history="1">
+          <w:hyperlink w:anchor="_Toc75518431" w:history="1">
             <w:r>
               <w:rPr>
                 <w:rStyle w:val="Hyperlink"/>
                 <w:noProof/>
               </w:rPr>
-              <w:t>Measures and metrics</w:t>
+              <w:t>7.5. Measures and metrics</w:t>
             </w:r>
             <w:r>
               <w:rPr>
@@ -814,7 +921,7 @@
                 <w:noProof/>
                 <w:webHidden/>
               </w:rPr>
-              <w:instrText xml:space="preserve"> PAGEREF _Toc75476781 \h </w:instrText>
+              <w:instrText xml:space="preserve"> PAGEREF _Toc75518431 \h </w:instrText>
             </w:r>
             <w:r>
               <w:rPr>
@@ -856,13 +963,13 @@
               <w:sz w:val="22"/>
             </w:rPr>
           </w:pPr>
-          <w:hyperlink w:anchor="_Toc75476782" w:history="1">
+          <w:hyperlink w:anchor="_Toc75518432" w:history="1">
             <w:r>
               <w:rPr>
                 <w:rStyle w:val="Hyperlink"/>
                 <w:noProof/>
               </w:rPr>
-              <w:t>Test team will collect below metrics:</w:t>
+              <w:t>7.6. Test team will collect below metrics:</w:t>
             </w:r>
             <w:r>
               <w:rPr>
@@ -883,7 +990,7 @@
                 <w:noProof/>
                 <w:webHidden/>
               </w:rPr>
-              <w:instrText xml:space="preserve"> PAGEREF _Toc75476782 \h </w:instrText>
+              <w:instrText xml:space="preserve"> PAGEREF _Toc75518432 \h </w:instrText>
             </w:r>
             <w:r>
               <w:rPr>
@@ -908,6 +1015,150 @@
             <w:r>
               <w:rPr>
                 <w:noProof/>
+                <w:webHidden/>
+              </w:rPr>
+              <w:fldChar w:fldCharType="end"/>
+            </w:r>
+          </w:hyperlink>
+        </w:p>
+        <w:p>
+          <w:pPr>
+            <w:pStyle w:val="TOC1"/>
+            <w:tabs>
+              <w:tab w:val="left" w:pos="440"/>
+            </w:tabs>
+            <w:rPr>
+              <w:sz w:val="22"/>
+            </w:rPr>
+          </w:pPr>
+          <w:hyperlink w:anchor="_Toc75518433" w:history="1">
+            <w:r>
+              <w:rPr>
+                <w:rStyle w:val="Hyperlink"/>
+              </w:rPr>
+              <w:t>8.</w:t>
+            </w:r>
+            <w:r>
+              <w:rPr>
+                <w:sz w:val="22"/>
+              </w:rPr>
+              <w:tab/>
+            </w:r>
+            <w:r>
+              <w:rPr>
+                <w:rStyle w:val="Hyperlink"/>
+              </w:rPr>
+              <w:t>Item pass/wail criteria</w:t>
+            </w:r>
+            <w:r>
+              <w:rPr>
+                <w:webHidden/>
+              </w:rPr>
+              <w:tab/>
+            </w:r>
+            <w:r>
+              <w:rPr>
+                <w:webHidden/>
+              </w:rPr>
+              <w:fldChar w:fldCharType="begin"/>
+            </w:r>
+            <w:r>
+              <w:rPr>
+                <w:webHidden/>
+              </w:rPr>
+              <w:instrText xml:space="preserve"> PAGEREF _Toc75518433 \h </w:instrText>
+            </w:r>
+            <w:r>
+              <w:rPr>
+                <w:webHidden/>
+              </w:rPr>
+            </w:r>
+            <w:r>
+              <w:rPr>
+                <w:webHidden/>
+              </w:rPr>
+              <w:fldChar w:fldCharType="separate"/>
+            </w:r>
+            <w:r>
+              <w:rPr>
+                <w:webHidden/>
+              </w:rPr>
+              <w:t>5</w:t>
+            </w:r>
+            <w:r>
+              <w:rPr>
+                <w:webHidden/>
+              </w:rPr>
+              <w:fldChar w:fldCharType="end"/>
+            </w:r>
+          </w:hyperlink>
+        </w:p>
+        <w:p>
+          <w:pPr>
+            <w:pStyle w:val="TOC1"/>
+            <w:tabs>
+              <w:tab w:val="left" w:pos="440"/>
+            </w:tabs>
+            <w:rPr>
+              <w:sz w:val="22"/>
+            </w:rPr>
+          </w:pPr>
+          <w:hyperlink w:anchor="_Toc75518434" w:history="1">
+            <w:r>
+              <w:rPr>
+                <w:rStyle w:val="Hyperlink"/>
+              </w:rPr>
+              <w:t>9.</w:t>
+            </w:r>
+            <w:r>
+              <w:rPr>
+                <w:sz w:val="22"/>
+              </w:rPr>
+              <w:tab/>
+            </w:r>
+            <w:r>
+              <w:rPr>
+                <w:rStyle w:val="Hyperlink"/>
+              </w:rPr>
+              <w:t>Suspension criterion and resumption criterion</w:t>
+            </w:r>
+            <w:r>
+              <w:rPr>
+                <w:webHidden/>
+              </w:rPr>
+              <w:tab/>
+            </w:r>
+            <w:r>
+              <w:rPr>
+                <w:webHidden/>
+              </w:rPr>
+              <w:fldChar w:fldCharType="begin"/>
+            </w:r>
+            <w:r>
+              <w:rPr>
+                <w:webHidden/>
+              </w:rPr>
+              <w:instrText xml:space="preserve"> PAGEREF _Toc75518434 \h </w:instrText>
+            </w:r>
+            <w:r>
+              <w:rPr>
+                <w:webHidden/>
+              </w:rPr>
+            </w:r>
+            <w:r>
+              <w:rPr>
+                <w:webHidden/>
+              </w:rPr>
+              <w:fldChar w:fldCharType="separate"/>
+            </w:r>
+            <w:r>
+              <w:rPr>
+                <w:webHidden/>
+              </w:rPr>
+              <w:t>5</w:t>
+            </w:r>
+            <w:r>
+              <w:rPr>
                 <w:webHidden/>
               </w:rPr>
               <w:fldChar w:fldCharType="end"/>
@@ -921,12 +1172,12 @@
               <w:sz w:val="22"/>
             </w:rPr>
           </w:pPr>
-          <w:hyperlink w:anchor="_Toc75476783" w:history="1">
+          <w:hyperlink w:anchor="_Toc75518435" w:history="1">
             <w:r>
               <w:rPr>
                 <w:rStyle w:val="Hyperlink"/>
               </w:rPr>
-              <w:t>Item pass/wail criteria</w:t>
+              <w:t>10. Test Deliverables</w:t>
             </w:r>
             <w:r>
               <w:rPr>
@@ -944,7 +1195,7 @@
               <w:rPr>
                 <w:webHidden/>
               </w:rPr>
-              <w:instrText xml:space="preserve"> PAGEREF _Toc75476783 \h </w:instrText>
+              <w:instrText xml:space="preserve"> PAGEREF _Toc75518435 \h </w:instrText>
             </w:r>
             <w:r>
               <w:rPr>
@@ -974,16 +1225,31 @@
         <w:p>
           <w:pPr>
             <w:pStyle w:val="TOC1"/>
+            <w:tabs>
+              <w:tab w:val="left" w:pos="660"/>
+            </w:tabs>
             <w:rPr>
               <w:sz w:val="22"/>
             </w:rPr>
           </w:pPr>
-          <w:hyperlink w:anchor="_Toc75476784" w:history="1">
+          <w:hyperlink w:anchor="_Toc75518436" w:history="1">
             <w:r>
               <w:rPr>
                 <w:rStyle w:val="Hyperlink"/>
               </w:rPr>
-              <w:t>Suspension criterion and resumption criterion</w:t>
+              <w:t>11.</w:t>
+            </w:r>
+            <w:r>
+              <w:rPr>
+                <w:sz w:val="22"/>
+              </w:rPr>
+              <w:t xml:space="preserve"> </w:t>
+            </w:r>
+            <w:r>
+              <w:rPr>
+                <w:rStyle w:val="Hyperlink"/>
+              </w:rPr>
+              <w:t>Remaining test tasks</w:t>
             </w:r>
             <w:r>
               <w:rPr>
@@ -1001,7 +1267,7 @@
               <w:rPr>
                 <w:webHidden/>
               </w:rPr>
-              <w:instrText xml:space="preserve"> PAGEREF _Toc75476784 \h </w:instrText>
+              <w:instrText xml:space="preserve"> PAGEREF _Toc75518436 \h </w:instrText>
             </w:r>
             <w:r>
               <w:rPr>
@@ -1031,16 +1297,31 @@
         <w:p>
           <w:pPr>
             <w:pStyle w:val="TOC1"/>
+            <w:tabs>
+              <w:tab w:val="left" w:pos="660"/>
+            </w:tabs>
             <w:rPr>
               <w:sz w:val="22"/>
             </w:rPr>
           </w:pPr>
-          <w:hyperlink w:anchor="_Toc75476785" w:history="1">
+          <w:hyperlink w:anchor="_Toc75518437" w:history="1">
             <w:r>
               <w:rPr>
                 <w:rStyle w:val="Hyperlink"/>
               </w:rPr>
-              <w:t>Test Deliverables</w:t>
+              <w:t>12.</w:t>
+            </w:r>
+            <w:r>
+              <w:rPr>
+                <w:rStyle w:val="Hyperlink"/>
+              </w:rPr>
+              <w:t xml:space="preserve"> </w:t>
+            </w:r>
+            <w:r>
+              <w:rPr>
+                <w:rStyle w:val="Hyperlink"/>
+              </w:rPr>
+              <w:t>Environmental needs</w:t>
             </w:r>
             <w:r>
               <w:rPr>
@@ -1058,7 +1339,7 @@
               <w:rPr>
                 <w:webHidden/>
               </w:rPr>
-              <w:instrText xml:space="preserve"> PAGEREF _Toc75476785 \h </w:instrText>
+              <w:instrText xml:space="preserve"> PAGEREF _Toc75518437 \h </w:instrText>
             </w:r>
             <w:r>
               <w:rPr>
@@ -1088,16 +1369,31 @@
         <w:p>
           <w:pPr>
             <w:pStyle w:val="TOC1"/>
+            <w:tabs>
+              <w:tab w:val="left" w:pos="660"/>
+            </w:tabs>
             <w:rPr>
               <w:sz w:val="22"/>
             </w:rPr>
           </w:pPr>
-          <w:hyperlink w:anchor="_Toc75476786" w:history="1">
+          <w:hyperlink w:anchor="_Toc75518438" w:history="1">
             <w:r>
               <w:rPr>
                 <w:rStyle w:val="Hyperlink"/>
               </w:rPr>
-              <w:t>Remaining test tasks</w:t>
+              <w:t>13.</w:t>
+            </w:r>
+            <w:r>
+              <w:rPr>
+                <w:rStyle w:val="Hyperlink"/>
+              </w:rPr>
+              <w:t xml:space="preserve"> </w:t>
+            </w:r>
+            <w:r>
+              <w:rPr>
+                <w:rStyle w:val="Hyperlink"/>
+              </w:rPr>
+              <w:t>Staffing and training needs</w:t>
             </w:r>
             <w:r>
               <w:rPr>
@@ -1115,7 +1411,7 @@
               <w:rPr>
                 <w:webHidden/>
               </w:rPr>
-              <w:instrText xml:space="preserve"> PAGEREF _Toc75476786 \h </w:instrText>
+              <w:instrText xml:space="preserve"> PAGEREF _Toc75518438 \h </w:instrText>
             </w:r>
             <w:r>
               <w:rPr>
@@ -1132,7 +1428,7 @@
               <w:rPr>
                 <w:webHidden/>
               </w:rPr>
-              <w:t>5</w:t>
+              <w:t>6</w:t>
             </w:r>
             <w:r>
               <w:rPr>
@@ -1145,25 +1441,40 @@
         <w:p>
           <w:pPr>
             <w:pStyle w:val="TOC1"/>
+            <w:tabs>
+              <w:tab w:val="left" w:pos="660"/>
+            </w:tabs>
             <w:rPr>
               <w:sz w:val="22"/>
             </w:rPr>
           </w:pPr>
-          <w:hyperlink w:anchor="_Toc75476787" w:history="1">
+          <w:hyperlink w:anchor="_Toc75518439" w:history="1">
             <w:r>
               <w:rPr>
                 <w:rStyle w:val="Hyperlink"/>
               </w:rPr>
-              <w:t>Environmental needs</w:t>
-            </w:r>
-            <w:r>
-              <w:rPr>
-                <w:webHidden/>
+              <w:t>14.</w:t>
+            </w:r>
+            <w:r>
+              <w:rPr>
+                <w:sz w:val="22"/>
               </w:rPr>
               <w:tab/>
             </w:r>
             <w:r>
               <w:rPr>
+                <w:rStyle w:val="Hyperlink"/>
+              </w:rPr>
+              <w:t>Responsibilities</w:t>
+            </w:r>
+            <w:r>
+              <w:rPr>
+                <w:webHidden/>
+              </w:rPr>
+              <w:tab/>
+            </w:r>
+            <w:r>
+              <w:rPr>
                 <w:webHidden/>
               </w:rPr>
               <w:fldChar w:fldCharType="begin"/>
@@ -1172,7 +1483,7 @@
               <w:rPr>
                 <w:webHidden/>
               </w:rPr>
-              <w:instrText xml:space="preserve"> PAGEREF _Toc75476787 \h </w:instrText>
+              <w:instrText xml:space="preserve"> PAGEREF _Toc75518439 \h </w:instrText>
             </w:r>
             <w:r>
               <w:rPr>
@@ -1189,7 +1500,7 @@
               <w:rPr>
                 <w:webHidden/>
               </w:rPr>
-              <w:t>5</w:t>
+              <w:t>6</w:t>
             </w:r>
             <w:r>
               <w:rPr>
@@ -1202,25 +1513,40 @@
         <w:p>
           <w:pPr>
             <w:pStyle w:val="TOC1"/>
+            <w:tabs>
+              <w:tab w:val="left" w:pos="660"/>
+            </w:tabs>
             <w:rPr>
               <w:sz w:val="22"/>
             </w:rPr>
           </w:pPr>
-          <w:hyperlink w:anchor="_Toc75476788" w:history="1">
+          <w:hyperlink w:anchor="_Toc75518440" w:history="1">
             <w:r>
               <w:rPr>
                 <w:rStyle w:val="Hyperlink"/>
               </w:rPr>
-              <w:t>Staffing and training needs</w:t>
-            </w:r>
-            <w:r>
-              <w:rPr>
-                <w:webHidden/>
+              <w:t>15.</w:t>
+            </w:r>
+            <w:r>
+              <w:rPr>
+                <w:sz w:val="22"/>
               </w:rPr>
               <w:tab/>
             </w:r>
             <w:r>
               <w:rPr>
+                <w:rStyle w:val="Hyperlink"/>
+              </w:rPr>
+              <w:t>Schedule</w:t>
+            </w:r>
+            <w:r>
+              <w:rPr>
+                <w:webHidden/>
+              </w:rPr>
+              <w:tab/>
+            </w:r>
+            <w:r>
+              <w:rPr>
                 <w:webHidden/>
               </w:rPr>
               <w:fldChar w:fldCharType="begin"/>
@@ -1229,7 +1555,7 @@
               <w:rPr>
                 <w:webHidden/>
               </w:rPr>
-              <w:instrText xml:space="preserve"> PAGEREF _Toc75476788 \h </w:instrText>
+              <w:instrText xml:space="preserve"> PAGEREF _Toc75518440 \h </w:instrText>
             </w:r>
             <w:r>
               <w:rPr>
@@ -1259,25 +1585,40 @@
         <w:p>
           <w:pPr>
             <w:pStyle w:val="TOC1"/>
+            <w:tabs>
+              <w:tab w:val="left" w:pos="660"/>
+            </w:tabs>
             <w:rPr>
               <w:sz w:val="22"/>
             </w:rPr>
           </w:pPr>
-          <w:hyperlink w:anchor="_Toc75476789" w:history="1">
+          <w:hyperlink w:anchor="_Toc75518441" w:history="1">
             <w:r>
               <w:rPr>
                 <w:rStyle w:val="Hyperlink"/>
               </w:rPr>
-              <w:t>Responsibilities</w:t>
-            </w:r>
-            <w:r>
-              <w:rPr>
-                <w:webHidden/>
+              <w:t>16.</w:t>
+            </w:r>
+            <w:r>
+              <w:rPr>
+                <w:sz w:val="22"/>
               </w:rPr>
               <w:tab/>
             </w:r>
             <w:r>
               <w:rPr>
+                <w:rStyle w:val="Hyperlink"/>
+              </w:rPr>
+              <w:t>Planning risks and contingencies</w:t>
+            </w:r>
+            <w:r>
+              <w:rPr>
+                <w:webHidden/>
+              </w:rPr>
+              <w:tab/>
+            </w:r>
+            <w:r>
+              <w:rPr>
                 <w:webHidden/>
               </w:rPr>
               <w:fldChar w:fldCharType="begin"/>
@@ -1286,7 +1627,7 @@
               <w:rPr>
                 <w:webHidden/>
               </w:rPr>
-              <w:instrText xml:space="preserve"> PAGEREF _Toc75476789 \h </w:instrText>
+              <w:instrText xml:space="preserve"> PAGEREF _Toc75518441 \h </w:instrText>
             </w:r>
             <w:r>
               <w:rPr>
@@ -1316,25 +1657,40 @@
         <w:p>
           <w:pPr>
             <w:pStyle w:val="TOC1"/>
+            <w:tabs>
+              <w:tab w:val="left" w:pos="660"/>
+            </w:tabs>
             <w:rPr>
               <w:sz w:val="22"/>
             </w:rPr>
           </w:pPr>
-          <w:hyperlink w:anchor="_Toc75476790" w:history="1">
+          <w:hyperlink w:anchor="_Toc75518442" w:history="1">
             <w:r>
               <w:rPr>
                 <w:rStyle w:val="Hyperlink"/>
               </w:rPr>
-              <w:t>Schedule</w:t>
-            </w:r>
-            <w:r>
-              <w:rPr>
-                <w:webHidden/>
+              <w:t>17.</w:t>
+            </w:r>
+            <w:r>
+              <w:rPr>
+                <w:sz w:val="22"/>
               </w:rPr>
               <w:tab/>
             </w:r>
             <w:r>
               <w:rPr>
+                <w:rStyle w:val="Hyperlink"/>
+              </w:rPr>
+              <w:t>Approvals</w:t>
+            </w:r>
+            <w:r>
+              <w:rPr>
+                <w:webHidden/>
+              </w:rPr>
+              <w:tab/>
+            </w:r>
+            <w:r>
+              <w:rPr>
                 <w:webHidden/>
               </w:rPr>
               <w:fldChar w:fldCharType="begin"/>
@@ -1343,121 +1699,7 @@
               <w:rPr>
                 <w:webHidden/>
               </w:rPr>
-              <w:instrText xml:space="preserve"> PAGEREF _Toc75476790 \h </w:instrText>
-            </w:r>
-            <w:r>
-              <w:rPr>
-                <w:webHidden/>
-              </w:rPr>
-            </w:r>
-            <w:r>
-              <w:rPr>
-                <w:webHidden/>
-              </w:rPr>
-              <w:fldChar w:fldCharType="separate"/>
-            </w:r>
-            <w:r>
-              <w:rPr>
-                <w:webHidden/>
-              </w:rPr>
-              <w:t>6</w:t>
-            </w:r>
-            <w:r>
-              <w:rPr>
-                <w:webHidden/>
-              </w:rPr>
-              <w:fldChar w:fldCharType="end"/>
-            </w:r>
-          </w:hyperlink>
-        </w:p>
-        <w:p>
-          <w:pPr>
-            <w:pStyle w:val="TOC1"/>
-            <w:rPr>
-              <w:sz w:val="22"/>
-            </w:rPr>
-          </w:pPr>
-          <w:hyperlink w:anchor="_Toc75476791" w:history="1">
-            <w:r>
-              <w:rPr>
-                <w:rStyle w:val="Hyperlink"/>
-              </w:rPr>
-              <w:t>Planning risks and contingencies</w:t>
-            </w:r>
-            <w:r>
-              <w:rPr>
-                <w:webHidden/>
-              </w:rPr>
-              <w:tab/>
-            </w:r>
-            <w:r>
-              <w:rPr>
-                <w:webHidden/>
-              </w:rPr>
-              <w:fldChar w:fldCharType="begin"/>
-            </w:r>
-            <w:r>
-              <w:rPr>
-                <w:webHidden/>
-              </w:rPr>
-              <w:instrText xml:space="preserve"> PAGEREF _Toc75476791 \h </w:instrText>
-            </w:r>
-            <w:r>
-              <w:rPr>
-                <w:webHidden/>
-              </w:rPr>
-            </w:r>
-            <w:r>
-              <w:rPr>
-                <w:webHidden/>
-              </w:rPr>
-              <w:fldChar w:fldCharType="separate"/>
-            </w:r>
-            <w:r>
-              <w:rPr>
-                <w:webHidden/>
-              </w:rPr>
-              <w:t>6</w:t>
-            </w:r>
-            <w:r>
-              <w:rPr>
-                <w:webHidden/>
-              </w:rPr>
-              <w:fldChar w:fldCharType="end"/>
-            </w:r>
-          </w:hyperlink>
-        </w:p>
-        <w:p>
-          <w:pPr>
-            <w:pStyle w:val="TOC1"/>
-            <w:rPr>
-              <w:sz w:val="22"/>
-            </w:rPr>
-          </w:pPr>
-          <w:hyperlink w:anchor="_Toc75476792" w:history="1">
-            <w:r>
-              <w:rPr>
-                <w:rStyle w:val="Hyperlink"/>
-              </w:rPr>
-              <w:t>Approvals</w:t>
-            </w:r>
-            <w:r>
-              <w:rPr>
-                <w:webHidden/>
-              </w:rPr>
-              <w:tab/>
-            </w:r>
-            <w:r>
-              <w:rPr>
-                <w:webHidden/>
-              </w:rPr>
-              <w:fldChar w:fldCharType="begin"/>
-            </w:r>
-            <w:r>
-              <w:rPr>
-                <w:webHidden/>
-              </w:rPr>
-              <w:instrText xml:space="preserve"> PAGEREF _Toc75476792 \h </w:instrText>
+              <w:instrText xml:space="preserve"> PAGEREF _Toc75518442 \h </w:instrText>
             </w:r>
             <w:r>
               <w:rPr>
@@ -1503,18 +1745,20 @@
           <w:szCs w:val="72"/>
         </w:rPr>
       </w:pPr>
-      <w:bookmarkStart w:id="0" w:name="_GoBack"/>
+    </w:p>
+    <w:p>
+      <w:pPr>
+        <w:pStyle w:val="Heading1"/>
+        <w:numPr>
+          <w:ilvl w:val="0"/>
+          <w:numId w:val="15"/>
+        </w:numPr>
+      </w:pPr>
+      <w:bookmarkStart w:id="0" w:name="_Toc75518420"/>
+      <w:r>
+        <w:t>References</w:t>
+      </w:r>
       <w:bookmarkEnd w:id="0"/>
-    </w:p>
-    <w:p>
-      <w:pPr>
-        <w:pStyle w:val="Heading1"/>
-      </w:pPr>
-      <w:bookmarkStart w:id="1" w:name="_Toc75476770"/>
-      <w:r>
-        <w:t>References</w:t>
-      </w:r>
-      <w:bookmarkEnd w:id="1"/>
     </w:p>
     <w:p>
       <w:pPr>
@@ -1544,12 +1788,16 @@
     <w:p>
       <w:pPr>
         <w:pStyle w:val="Heading1"/>
-      </w:pPr>
-      <w:bookmarkStart w:id="2" w:name="_Toc75476771"/>
+        <w:numPr>
+          <w:ilvl w:val="0"/>
+          <w:numId w:val="15"/>
+        </w:numPr>
+      </w:pPr>
+      <w:bookmarkStart w:id="1" w:name="_Toc75518421"/>
       <w:r>
         <w:t>Introduction</w:t>
       </w:r>
-      <w:bookmarkEnd w:id="2"/>
+      <w:bookmarkEnd w:id="1"/>
     </w:p>
     <w:p>
       <w:r>
@@ -1655,12 +1903,16 @@
     <w:p>
       <w:pPr>
         <w:pStyle w:val="Heading1"/>
-      </w:pPr>
-      <w:bookmarkStart w:id="3" w:name="_Toc75476772"/>
+        <w:numPr>
+          <w:ilvl w:val="0"/>
+          <w:numId w:val="15"/>
+        </w:numPr>
+      </w:pPr>
+      <w:bookmarkStart w:id="2" w:name="_Toc75518422"/>
       <w:r>
         <w:t>Test Items</w:t>
       </w:r>
-      <w:bookmarkEnd w:id="3"/>
+      <w:bookmarkEnd w:id="2"/>
     </w:p>
     <w:p>
       <w:pPr>
@@ -1685,6 +1937,8 @@
       <w:r>
         <w:t>User DB</w:t>
       </w:r>
+      <w:bookmarkStart w:id="3" w:name="_GoBack"/>
+      <w:bookmarkEnd w:id="3"/>
     </w:p>
     <w:p>
       <w:pPr>
@@ -1721,8 +1975,12 @@
     <w:p>
       <w:pPr>
         <w:pStyle w:val="Heading1"/>
-      </w:pPr>
-      <w:bookmarkStart w:id="4" w:name="_Toc75476773"/>
+        <w:numPr>
+          <w:ilvl w:val="0"/>
+          <w:numId w:val="15"/>
+        </w:numPr>
+      </w:pPr>
+      <w:bookmarkStart w:id="4" w:name="_Toc75518423"/>
       <w:r>
         <w:t>Software risk issues</w:t>
       </w:r>
@@ -1842,8 +2100,12 @@
     <w:p>
       <w:pPr>
         <w:pStyle w:val="Heading1"/>
-      </w:pPr>
-      <w:bookmarkStart w:id="5" w:name="_Toc75476774"/>
+        <w:numPr>
+          <w:ilvl w:val="0"/>
+          <w:numId w:val="15"/>
+        </w:numPr>
+      </w:pPr>
+      <w:bookmarkStart w:id="5" w:name="_Toc75518424"/>
       <w:r>
         <w:t>Features to be tested</w:t>
       </w:r>
@@ -1913,8 +2175,12 @@
     <w:p>
       <w:pPr>
         <w:pStyle w:val="Heading1"/>
-      </w:pPr>
-      <w:bookmarkStart w:id="6" w:name="_Toc75476775"/>
+        <w:numPr>
+          <w:ilvl w:val="0"/>
+          <w:numId w:val="15"/>
+        </w:numPr>
+      </w:pPr>
+      <w:bookmarkStart w:id="6" w:name="_Toc75518425"/>
       <w:r>
         <w:t>Features not to be tested</w:t>
       </w:r>
@@ -1997,8 +2263,12 @@
     <w:p>
       <w:pPr>
         <w:pStyle w:val="Heading1"/>
-      </w:pPr>
-      <w:bookmarkStart w:id="7" w:name="_Toc75476776"/>
+        <w:numPr>
+          <w:ilvl w:val="0"/>
+          <w:numId w:val="15"/>
+        </w:numPr>
+      </w:pPr>
+      <w:bookmarkStart w:id="7" w:name="_Toc75518426"/>
       <w:r>
         <w:t>Approach</w:t>
       </w:r>
@@ -2008,7 +2278,10 @@
       <w:pPr>
         <w:pStyle w:val="Heading2"/>
       </w:pPr>
-      <w:bookmarkStart w:id="8" w:name="_Toc75476777"/>
+      <w:bookmarkStart w:id="8" w:name="_Toc75518427"/>
+      <w:r>
+        <w:t xml:space="preserve">7.1. </w:t>
+      </w:r>
       <w:r>
         <w:t>Testing Levels</w:t>
       </w:r>
@@ -2098,7 +2371,10 @@
       <w:pPr>
         <w:pStyle w:val="Heading2"/>
       </w:pPr>
-      <w:bookmarkStart w:id="9" w:name="_Toc75476778"/>
+      <w:bookmarkStart w:id="9" w:name="_Toc75518428"/>
+      <w:r>
+        <w:t xml:space="preserve">7.2. </w:t>
+      </w:r>
       <w:r>
         <w:t>Configuration management</w:t>
       </w:r>
@@ -2128,7 +2404,10 @@
       <w:pPr>
         <w:pStyle w:val="Heading2"/>
       </w:pPr>
-      <w:bookmarkStart w:id="10" w:name="_Toc75476779"/>
+      <w:bookmarkStart w:id="10" w:name="_Toc75518429"/>
+      <w:r>
+        <w:t xml:space="preserve">7.3. </w:t>
+      </w:r>
       <w:r>
         <w:t>Test Tools</w:t>
       </w:r>
@@ -2185,7 +2464,10 @@
       <w:pPr>
         <w:pStyle w:val="Heading2"/>
       </w:pPr>
-      <w:bookmarkStart w:id="11" w:name="_Toc75476780"/>
+      <w:bookmarkStart w:id="11" w:name="_Toc75518430"/>
+      <w:r>
+        <w:t xml:space="preserve">7.4. </w:t>
+      </w:r>
       <w:r>
         <w:t>Meetings</w:t>
       </w:r>
@@ -2313,7 +2595,10 @@
       <w:pPr>
         <w:pStyle w:val="Heading2"/>
       </w:pPr>
-      <w:bookmarkStart w:id="12" w:name="_Toc75476781"/>
+      <w:bookmarkStart w:id="12" w:name="_Toc75518431"/>
+      <w:r>
+        <w:t xml:space="preserve">7.5. </w:t>
+      </w:r>
       <w:r>
         <w:t>Measures and metrics</w:t>
       </w:r>
@@ -2402,7 +2687,10 @@
       <w:pPr>
         <w:pStyle w:val="Heading2"/>
       </w:pPr>
-      <w:bookmarkStart w:id="13" w:name="_Toc75476782"/>
+      <w:bookmarkStart w:id="13" w:name="_Toc75518432"/>
+      <w:r>
+        <w:t xml:space="preserve">7.6. </w:t>
+      </w:r>
       <w:r>
         <w:t>Test team will collect below metrics:</w:t>
       </w:r>
@@ -2496,8 +2784,12 @@
     <w:p>
       <w:pPr>
         <w:pStyle w:val="Heading1"/>
-      </w:pPr>
-      <w:bookmarkStart w:id="14" w:name="_Toc75476783"/>
+        <w:numPr>
+          <w:ilvl w:val="0"/>
+          <w:numId w:val="15"/>
+        </w:numPr>
+      </w:pPr>
+      <w:bookmarkStart w:id="14" w:name="_Toc75518433"/>
       <w:r>
         <w:t>Item pass/wail criteria</w:t>
       </w:r>
@@ -2526,8 +2818,12 @@
     <w:p>
       <w:pPr>
         <w:pStyle w:val="Heading1"/>
-      </w:pPr>
-      <w:bookmarkStart w:id="15" w:name="_Toc75476784"/>
+        <w:numPr>
+          <w:ilvl w:val="0"/>
+          <w:numId w:val="15"/>
+        </w:numPr>
+      </w:pPr>
+      <w:bookmarkStart w:id="15" w:name="_Toc75518434"/>
       <w:r>
         <w:t>Suspension criterion and resumption criterion</w:t>
       </w:r>
@@ -2574,8 +2870,12 @@
     <w:p>
       <w:pPr>
         <w:pStyle w:val="Heading1"/>
-      </w:pPr>
-      <w:bookmarkStart w:id="16" w:name="_Toc75476785"/>
+        <w:ind w:left="720"/>
+      </w:pPr>
+      <w:bookmarkStart w:id="16" w:name="_Toc75518435"/>
+      <w:r>
+        <w:t xml:space="preserve">10. </w:t>
+      </w:r>
       <w:r>
         <w:t>Test Deliverables</w:t>
       </w:r>
@@ -2636,8 +2936,15 @@
     <w:p>
       <w:pPr>
         <w:pStyle w:val="Heading1"/>
-      </w:pPr>
-      <w:bookmarkStart w:id="17" w:name="_Toc75476786"/>
+        <w:numPr>
+          <w:ilvl w:val="0"/>
+          <w:numId w:val="16"/>
+        </w:numPr>
+      </w:pPr>
+      <w:r>
+        <w:t xml:space="preserve"> </w:t>
+      </w:r>
+      <w:bookmarkStart w:id="17" w:name="_Toc75518436"/>
       <w:r>
         <w:t>Remaining test tasks</w:t>
       </w:r>
@@ -2823,8 +3130,15 @@
     <w:p>
       <w:pPr>
         <w:pStyle w:val="Heading1"/>
-      </w:pPr>
-      <w:bookmarkStart w:id="18" w:name="_Toc75476787"/>
+        <w:numPr>
+          <w:ilvl w:val="0"/>
+          <w:numId w:val="16"/>
+        </w:numPr>
+      </w:pPr>
+      <w:r>
+        <w:t xml:space="preserve"> </w:t>
+      </w:r>
+      <w:bookmarkStart w:id="18" w:name="_Toc75518437"/>
       <w:r>
         <w:t>Environmental needs</w:t>
       </w:r>
@@ -2894,8 +3208,15 @@
     <w:p>
       <w:pPr>
         <w:pStyle w:val="Heading1"/>
-      </w:pPr>
-      <w:bookmarkStart w:id="19" w:name="_Toc75476788"/>
+        <w:numPr>
+          <w:ilvl w:val="0"/>
+          <w:numId w:val="16"/>
+        </w:numPr>
+      </w:pPr>
+      <w:r>
+        <w:t xml:space="preserve"> </w:t>
+      </w:r>
+      <w:bookmarkStart w:id="19" w:name="_Toc75518438"/>
       <w:r>
         <w:t>Staffing and training needs</w:t>
       </w:r>
@@ -2924,8 +3245,15 @@
     <w:p>
       <w:pPr>
         <w:pStyle w:val="Heading1"/>
-      </w:pPr>
-      <w:bookmarkStart w:id="20" w:name="_Toc75476789"/>
+        <w:numPr>
+          <w:ilvl w:val="0"/>
+          <w:numId w:val="16"/>
+        </w:numPr>
+      </w:pPr>
+      <w:r>
+        <w:t xml:space="preserve"> </w:t>
+      </w:r>
+      <w:bookmarkStart w:id="20" w:name="_Toc75518439"/>
       <w:r>
         <w:t>Responsibilities</w:t>
       </w:r>
@@ -3351,8 +3679,15 @@
     <w:p>
       <w:pPr>
         <w:pStyle w:val="Heading1"/>
-      </w:pPr>
-      <w:bookmarkStart w:id="21" w:name="_Toc75476790"/>
+        <w:numPr>
+          <w:ilvl w:val="0"/>
+          <w:numId w:val="16"/>
+        </w:numPr>
+      </w:pPr>
+      <w:r>
+        <w:t xml:space="preserve"> </w:t>
+      </w:r>
+      <w:bookmarkStart w:id="21" w:name="_Toc75518440"/>
       <w:r>
         <w:t>Schedule</w:t>
       </w:r>
@@ -3445,13 +3780,7 @@
         <w:rPr>
           <w:szCs w:val="28"/>
         </w:rPr>
-        <w:t xml:space="preserve">Automated tests creation + </w:t>
-      </w:r>
-      <w:r>
-        <w:rPr>
-          <w:szCs w:val="28"/>
-        </w:rPr>
-        <w:t>Manual testing</w:t>
+        <w:t>Automated tests creation + Manual testing</w:t>
       </w:r>
     </w:p>
     <w:p>
@@ -3500,8 +3829,15 @@
     <w:p>
       <w:pPr>
         <w:pStyle w:val="Heading1"/>
-      </w:pPr>
-      <w:bookmarkStart w:id="22" w:name="_Toc75476791"/>
+        <w:numPr>
+          <w:ilvl w:val="0"/>
+          <w:numId w:val="16"/>
+        </w:numPr>
+      </w:pPr>
+      <w:r>
+        <w:t xml:space="preserve"> </w:t>
+      </w:r>
+      <w:bookmarkStart w:id="22" w:name="_Toc75518441"/>
       <w:r>
         <w:t>Planning risks and contingencies</w:t>
       </w:r>
@@ -3548,8 +3884,15 @@
     <w:p>
       <w:pPr>
         <w:pStyle w:val="Heading1"/>
-      </w:pPr>
-      <w:bookmarkStart w:id="23" w:name="_Toc75476792"/>
+        <w:numPr>
+          <w:ilvl w:val="0"/>
+          <w:numId w:val="16"/>
+        </w:numPr>
+      </w:pPr>
+      <w:r>
+        <w:t xml:space="preserve"> </w:t>
+      </w:r>
+      <w:bookmarkStart w:id="23" w:name="_Toc75518442"/>
       <w:r>
         <w:t>Approvals</w:t>
       </w:r>
@@ -4597,6 +4940,95 @@
     </w:lvl>
   </w:abstractNum>
   <w:abstractNum w:abstractNumId="9" w15:restartNumberingAfterBreak="0">
+    <w:nsid w:val="407F1171"/>
+    <w:multiLevelType w:val="hybridMultilevel"/>
+    <w:tmpl w:val="11182084"/>
+    <w:lvl w:ilvl="0" w:tplc="68EC8262">
+      <w:start w:val="11"/>
+      <w:numFmt w:val="decimal"/>
+      <w:lvlText w:val="%1."/>
+      <w:lvlJc w:val="left"/>
+      <w:pPr>
+        <w:ind w:left="1245" w:hanging="525"/>
+      </w:pPr>
+      <w:rPr>
+        <w:rFonts w:hint="default"/>
+      </w:rPr>
+    </w:lvl>
+    <w:lvl w:ilvl="1" w:tplc="04090019" w:tentative="1">
+      <w:start w:val="1"/>
+      <w:numFmt w:val="lowerLetter"/>
+      <w:lvlText w:val="%2."/>
+      <w:lvlJc w:val="left"/>
+      <w:pPr>
+        <w:ind w:left="1800" w:hanging="360"/>
+      </w:pPr>
+    </w:lvl>
+    <w:lvl w:ilvl="2" w:tplc="0409001B" w:tentative="1">
+      <w:start w:val="1"/>
+      <w:numFmt w:val="lowerRoman"/>
+      <w:lvlText w:val="%3."/>
+      <w:lvlJc w:val="right"/>
+      <w:pPr>
+        <w:ind w:left="2520" w:hanging="180"/>
+      </w:pPr>
+    </w:lvl>
+    <w:lvl w:ilvl="3" w:tplc="0409000F" w:tentative="1">
+      <w:start w:val="1"/>
+      <w:numFmt w:val="decimal"/>
+      <w:lvlText w:val="%4."/>
+      <w:lvlJc w:val="left"/>
+      <w:pPr>
+        <w:ind w:left="3240" w:hanging="360"/>
+      </w:pPr>
+    </w:lvl>
+    <w:lvl w:ilvl="4" w:tplc="04090019" w:tentative="1">
+      <w:start w:val="1"/>
+      <w:numFmt w:val="lowerLetter"/>
+      <w:lvlText w:val="%5."/>
+      <w:lvlJc w:val="left"/>
+      <w:pPr>
+        <w:ind w:left="3960" w:hanging="360"/>
+      </w:pPr>
+    </w:lvl>
+    <w:lvl w:ilvl="5" w:tplc="0409001B" w:tentative="1">
+      <w:start w:val="1"/>
+      <w:numFmt w:val="lowerRoman"/>
+      <w:lvlText w:val="%6."/>
+      <w:lvlJc w:val="right"/>
+      <w:pPr>
+        <w:ind w:left="4680" w:hanging="180"/>
+      </w:pPr>
+    </w:lvl>
+    <w:lvl w:ilvl="6" w:tplc="0409000F" w:tentative="1">
+      <w:start w:val="1"/>
+      <w:numFmt w:val="decimal"/>
+      <w:lvlText w:val="%7."/>
+      <w:lvlJc w:val="left"/>
+      <w:pPr>
+        <w:ind w:left="5400" w:hanging="360"/>
+      </w:pPr>
+    </w:lvl>
+    <w:lvl w:ilvl="7" w:tplc="04090019" w:tentative="1">
+      <w:start w:val="1"/>
+      <w:numFmt w:val="lowerLetter"/>
+      <w:lvlText w:val="%8."/>
+      <w:lvlJc w:val="left"/>
+      <w:pPr>
+        <w:ind w:left="6120" w:hanging="360"/>
+      </w:pPr>
+    </w:lvl>
+    <w:lvl w:ilvl="8" w:tplc="0409001B" w:tentative="1">
+      <w:start w:val="1"/>
+      <w:numFmt w:val="lowerRoman"/>
+      <w:lvlText w:val="%9."/>
+      <w:lvlJc w:val="right"/>
+      <w:pPr>
+        <w:ind w:left="6840" w:hanging="180"/>
+      </w:pPr>
+    </w:lvl>
+  </w:abstractNum>
+  <w:abstractNum w:abstractNumId="10" w15:restartNumberingAfterBreak="0">
     <w:nsid w:val="44233916"/>
     <w:multiLevelType w:val="hybridMultilevel"/>
     <w:tmpl w:val="A0E647C8"/>
@@ -4709,7 +5141,7 @@
       </w:rPr>
     </w:lvl>
   </w:abstractNum>
-  <w:abstractNum w:abstractNumId="10" w15:restartNumberingAfterBreak="0">
+  <w:abstractNum w:abstractNumId="11" w15:restartNumberingAfterBreak="0">
     <w:nsid w:val="45A51FDD"/>
     <w:multiLevelType w:val="hybridMultilevel"/>
     <w:tmpl w:val="157223BE"/>
@@ -4822,7 +5254,7 @@
       </w:rPr>
     </w:lvl>
   </w:abstractNum>
-  <w:abstractNum w:abstractNumId="11" w15:restartNumberingAfterBreak="0">
+  <w:abstractNum w:abstractNumId="12" w15:restartNumberingAfterBreak="0">
     <w:nsid w:val="49312C28"/>
     <w:multiLevelType w:val="hybridMultilevel"/>
     <w:tmpl w:val="91968C1E"/>
@@ -4908,7 +5340,96 @@
       </w:pPr>
     </w:lvl>
   </w:abstractNum>
-  <w:abstractNum w:abstractNumId="12" w15:restartNumberingAfterBreak="0">
+  <w:abstractNum w:abstractNumId="13" w15:restartNumberingAfterBreak="0">
+    <w:nsid w:val="51A62281"/>
+    <w:multiLevelType w:val="hybridMultilevel"/>
+    <w:tmpl w:val="8878DB82"/>
+    <w:lvl w:ilvl="0" w:tplc="0409000F">
+      <w:start w:val="1"/>
+      <w:numFmt w:val="decimal"/>
+      <w:lvlText w:val="%1."/>
+      <w:lvlJc w:val="left"/>
+      <w:pPr>
+        <w:ind w:left="720" w:hanging="360"/>
+      </w:pPr>
+      <w:rPr>
+        <w:rFonts w:hint="default"/>
+      </w:rPr>
+    </w:lvl>
+    <w:lvl w:ilvl="1" w:tplc="04090019" w:tentative="1">
+      <w:start w:val="1"/>
+      <w:numFmt w:val="lowerLetter"/>
+      <w:lvlText w:val="%2."/>
+      <w:lvlJc w:val="left"/>
+      <w:pPr>
+        <w:ind w:left="1440" w:hanging="360"/>
+      </w:pPr>
+    </w:lvl>
+    <w:lvl w:ilvl="2" w:tplc="0409001B" w:tentative="1">
+      <w:start w:val="1"/>
+      <w:numFmt w:val="lowerRoman"/>
+      <w:lvlText w:val="%3."/>
+      <w:lvlJc w:val="right"/>
+      <w:pPr>
+        <w:ind w:left="2160" w:hanging="180"/>
+      </w:pPr>
+    </w:lvl>
+    <w:lvl w:ilvl="3" w:tplc="0409000F" w:tentative="1">
+      <w:start w:val="1"/>
+      <w:numFmt w:val="decimal"/>
+      <w:lvlText w:val="%4."/>
+      <w:lvlJc w:val="left"/>
+      <w:pPr>
+        <w:ind w:left="2880" w:hanging="360"/>
+      </w:pPr>
+    </w:lvl>
+    <w:lvl w:ilvl="4" w:tplc="04090019" w:tentative="1">
+      <w:start w:val="1"/>
+      <w:numFmt w:val="lowerLetter"/>
+      <w:lvlText w:val="%5."/>
+      <w:lvlJc w:val="left"/>
+      <w:pPr>
+        <w:ind w:left="3600" w:hanging="360"/>
+      </w:pPr>
+    </w:lvl>
+    <w:lvl w:ilvl="5" w:tplc="0409001B" w:tentative="1">
+      <w:start w:val="1"/>
+      <w:numFmt w:val="lowerRoman"/>
+      <w:lvlText w:val="%6."/>
+      <w:lvlJc w:val="right"/>
+      <w:pPr>
+        <w:ind w:left="4320" w:hanging="180"/>
+      </w:pPr>
+    </w:lvl>
+    <w:lvl w:ilvl="6" w:tplc="0409000F" w:tentative="1">
+      <w:start w:val="1"/>
+      <w:numFmt w:val="decimal"/>
+      <w:lvlText w:val="%7."/>
+      <w:lvlJc w:val="left"/>
+      <w:pPr>
+        <w:ind w:left="5040" w:hanging="360"/>
+      </w:pPr>
+    </w:lvl>
+    <w:lvl w:ilvl="7" w:tplc="04090019" w:tentative="1">
+      <w:start w:val="1"/>
+      <w:numFmt w:val="lowerLetter"/>
+      <w:lvlText w:val="%8."/>
+      <w:lvlJc w:val="left"/>
+      <w:pPr>
+        <w:ind w:left="5760" w:hanging="360"/>
+      </w:pPr>
+    </w:lvl>
+    <w:lvl w:ilvl="8" w:tplc="0409001B" w:tentative="1">
+      <w:start w:val="1"/>
+      <w:numFmt w:val="lowerRoman"/>
+      <w:lvlText w:val="%9."/>
+      <w:lvlJc w:val="right"/>
+      <w:pPr>
+        <w:ind w:left="6480" w:hanging="180"/>
+      </w:pPr>
+    </w:lvl>
+  </w:abstractNum>
+  <w:abstractNum w:abstractNumId="14" w15:restartNumberingAfterBreak="0">
     <w:nsid w:val="52F66861"/>
     <w:multiLevelType w:val="hybridMultilevel"/>
     <w:tmpl w:val="36CA5E38"/>
@@ -5021,7 +5542,7 @@
       </w:rPr>
     </w:lvl>
   </w:abstractNum>
-  <w:abstractNum w:abstractNumId="13" w15:restartNumberingAfterBreak="0">
+  <w:abstractNum w:abstractNumId="15" w15:restartNumberingAfterBreak="0">
     <w:nsid w:val="75AC282B"/>
     <w:multiLevelType w:val="hybridMultilevel"/>
     <w:tmpl w:val="50403538"/>
@@ -5144,7 +5665,7 @@
     <w:abstractNumId w:val="5"/>
   </w:num>
   <w:num w:numId="4">
-    <w:abstractNumId w:val="12"/>
+    <w:abstractNumId w:val="14"/>
   </w:num>
   <w:num w:numId="5">
     <w:abstractNumId w:val="1"/>
@@ -5153,13 +5674,13 @@
     <w:abstractNumId w:val="4"/>
   </w:num>
   <w:num w:numId="7">
-    <w:abstractNumId w:val="10"/>
+    <w:abstractNumId w:val="11"/>
   </w:num>
   <w:num w:numId="8">
     <w:abstractNumId w:val="6"/>
   </w:num>
   <w:num w:numId="9">
-    <w:abstractNumId w:val="9"/>
+    <w:abstractNumId w:val="10"/>
   </w:num>
   <w:num w:numId="10">
     <w:abstractNumId w:val="0"/>
@@ -5168,13 +5689,19 @@
     <w:abstractNumId w:val="8"/>
   </w:num>
   <w:num w:numId="12">
-    <w:abstractNumId w:val="11"/>
+    <w:abstractNumId w:val="12"/>
   </w:num>
   <w:num w:numId="13">
-    <w:abstractNumId w:val="13"/>
+    <w:abstractNumId w:val="15"/>
   </w:num>
   <w:num w:numId="14">
     <w:abstractNumId w:val="3"/>
+  </w:num>
+  <w:num w:numId="15">
+    <w:abstractNumId w:val="13"/>
+  </w:num>
+  <w:num w:numId="16">
+    <w:abstractNumId w:val="9"/>
   </w:num>
 </w:numbering>
 </file>
@@ -6575,7 +7102,7 @@
 </file>
 
 <file path=customXml/itemProps1.xml><?xml version="1.0" encoding="utf-8"?>
-<ds:datastoreItem xmlns:ds="http://schemas.openxmlformats.org/officeDocument/2006/customXml" ds:itemID="{AE87AFAC-131B-4389-BD4C-E393B0C66923}">
+<ds:datastoreItem xmlns:ds="http://schemas.openxmlformats.org/officeDocument/2006/customXml" ds:itemID="{63C93AA8-E2A8-4FCD-B56D-E545355E88B4}">
   <ds:schemaRefs>
     <ds:schemaRef ds:uri="http://schemas.openxmlformats.org/officeDocument/2006/bibliography"/>
   </ds:schemaRefs>

</xml_diff>